<commit_message>
added path information to documentation
</commit_message>
<xml_diff>
--- a/Manual_Text/EqualizIR_Manual.docx
+++ b/Manual_Text/EqualizIR_Manual.docx
@@ -6,11 +6,9 @@
       <w:pPr>
         <w:pStyle w:val="Title"/>
       </w:pPr>
-      <w:proofErr w:type="spellStart"/>
       <w:r>
         <w:t>EqualizIR</w:t>
       </w:r>
-      <w:proofErr w:type="spellEnd"/>
     </w:p>
     <w:p>
       <w:pPr>
@@ -32,25 +30,21 @@
       <w:r>
         <w:t xml:space="preserve">The </w:t>
       </w:r>
-      <w:proofErr w:type="spellStart"/>
       <w:r>
         <w:rPr>
           <w:i/>
         </w:rPr>
         <w:t>EqualizIR</w:t>
       </w:r>
-      <w:proofErr w:type="spellEnd"/>
       <w:r>
         <w:t xml:space="preserve"> MATLAB application converts audio calibration data (usually from the </w:t>
       </w:r>
-      <w:proofErr w:type="spellStart"/>
       <w:r>
         <w:rPr>
           <w:i/>
         </w:rPr>
         <w:t>NICal</w:t>
       </w:r>
-      <w:proofErr w:type="spellEnd"/>
       <w:r>
         <w:t xml:space="preserve"> application) into a set of digital filter coefficients that can be used to equalize (a.k.a. pre-emphasis, compensation…) auditory stimuli so that the output more closely matches the original waveform.</w:t>
       </w:r>
@@ -59,36 +53,30 @@
       <w:r>
         <w:t xml:space="preserve">The filter can be applied to stimuli stored in .WAV format from within the application (“Apply to WAV” menu item) or from the command line using the </w:t>
       </w:r>
-      <w:proofErr w:type="spellStart"/>
       <w:r>
         <w:rPr>
           <w:i/>
         </w:rPr>
         <w:t>ApplyFilterToWAV</w:t>
       </w:r>
-      <w:proofErr w:type="spellEnd"/>
       <w:r>
         <w:t xml:space="preserve"> function. Alternatively, the MATLAB </w:t>
       </w:r>
-      <w:proofErr w:type="spellStart"/>
       <w:r>
         <w:rPr>
           <w:i/>
         </w:rPr>
         <w:t>filt</w:t>
       </w:r>
-      <w:proofErr w:type="spellEnd"/>
       <w:r>
         <w:t xml:space="preserve"> or </w:t>
       </w:r>
-      <w:proofErr w:type="spellStart"/>
       <w:r>
         <w:rPr>
           <w:i/>
         </w:rPr>
         <w:t>filtfilt</w:t>
       </w:r>
-      <w:proofErr w:type="spellEnd"/>
       <w:r>
         <w:rPr>
           <w:i/>
@@ -98,25 +86,21 @@
       <w:r>
         <w:t>functions can be used with a little more programming knowledge (</w:t>
       </w:r>
-      <w:proofErr w:type="spellStart"/>
       <w:r>
         <w:rPr>
           <w:i/>
         </w:rPr>
         <w:t>filtfilt</w:t>
       </w:r>
-      <w:proofErr w:type="spellEnd"/>
       <w:r>
         <w:t xml:space="preserve"> is used in the </w:t>
       </w:r>
-      <w:proofErr w:type="spellStart"/>
       <w:r>
         <w:rPr>
           <w:i/>
         </w:rPr>
         <w:t>ApplyFilterToWav</w:t>
       </w:r>
-      <w:proofErr w:type="spellEnd"/>
       <w:r>
         <w:t xml:space="preserve"> </w:t>
       </w:r>
@@ -162,14 +146,12 @@
       </w:r>
     </w:p>
     <w:p>
-      <w:proofErr w:type="spellStart"/>
       <w:r>
         <w:rPr>
           <w:i/>
         </w:rPr>
         <w:t>EqualizIR</w:t>
       </w:r>
-      <w:proofErr w:type="spellEnd"/>
       <w:r>
         <w:t xml:space="preserve"> is part of the </w:t>
       </w:r>
@@ -182,14 +164,12 @@
       <w:r>
         <w:t xml:space="preserve"> project housed at </w:t>
       </w:r>
-      <w:proofErr w:type="spellStart"/>
       <w:r>
         <w:rPr>
           <w:b/>
         </w:rPr>
         <w:t>github</w:t>
       </w:r>
-      <w:proofErr w:type="spellEnd"/>
       <w:r>
         <w:t>:</w:t>
       </w:r>
@@ -224,13 +204,8 @@
       </w:r>
     </w:p>
     <w:p>
-      <w:proofErr w:type="spellStart"/>
-      <w:r>
-        <w:t>EqualizIR</w:t>
-      </w:r>
-      <w:proofErr w:type="spellEnd"/>
-      <w:r>
-        <w:t xml:space="preserve"> makes heavy use of other tools from the TytoLogy project. </w:t>
+      <w:r>
+        <w:t xml:space="preserve">EqualizIR makes heavy use of other tools from the TytoLogy project. </w:t>
       </w:r>
     </w:p>
     <w:p>
@@ -285,17 +260,31 @@
       </w:r>
     </w:p>
     <w:p>
-      <w:r>
+      <w:pPr>
+        <w:rPr>
+          <w:i/>
+        </w:rPr>
+      </w:pPr>
+      <w:r>
+        <w:rPr>
+          <w:i/>
+        </w:rPr>
+        <w:t>Make sure the folders and subfolders of the toolboxes that you download are on your path!</w:t>
+      </w:r>
+      <w:bookmarkStart w:id="0" w:name="_GoBack"/>
+      <w:bookmarkEnd w:id="0"/>
+    </w:p>
+    <w:p>
+      <w:r>
+        <w:lastRenderedPageBreak/>
         <w:t xml:space="preserve">For acquisition of the calibration data, </w:t>
       </w:r>
-      <w:proofErr w:type="spellStart"/>
       <w:r>
         <w:rPr>
           <w:i/>
         </w:rPr>
         <w:t>NICal</w:t>
       </w:r>
-      <w:proofErr w:type="spellEnd"/>
       <w:r>
         <w:t xml:space="preserve"> (</w:t>
       </w:r>
@@ -316,11 +305,7 @@
         <w:t>TytoLogy</w:t>
       </w:r>
       <w:r>
-        <w:t xml:space="preserve"> calibration programs in </w:t>
-      </w:r>
-      <w:r>
-        <w:lastRenderedPageBreak/>
-        <w:t xml:space="preserve">the </w:t>
+        <w:t xml:space="preserve"> calibration programs in the </w:t>
       </w:r>
       <w:r>
         <w:rPr>
@@ -337,14 +322,12 @@
       <w:r>
         <w:t xml:space="preserve">) or </w:t>
       </w:r>
-      <w:proofErr w:type="spellStart"/>
       <w:r>
         <w:rPr>
           <w:i/>
         </w:rPr>
         <w:t>SpeakerCal</w:t>
       </w:r>
-      <w:proofErr w:type="spellEnd"/>
       <w:r>
         <w:t xml:space="preserve"> (</w:t>
       </w:r>
@@ -376,34 +359,16 @@
         <w:t>t</w:t>
       </w:r>
       <w:r>
-        <w:t xml:space="preserve">, </w:t>
-      </w:r>
-      <w:proofErr w:type="spellStart"/>
-      <w:r>
-        <w:t>EqualizIR</w:t>
-      </w:r>
-      <w:proofErr w:type="spellEnd"/>
-      <w:r>
-        <w:t xml:space="preserve"> uses the </w:t>
-      </w:r>
-      <w:proofErr w:type="spellStart"/>
+        <w:t xml:space="preserve">, EqualizIR uses the </w:t>
+      </w:r>
       <w:r>
         <w:rPr>
           <w:i/>
         </w:rPr>
         <w:t>invfreqz</w:t>
       </w:r>
-      <w:proofErr w:type="spellEnd"/>
-      <w:r>
-        <w:t xml:space="preserve"> MATLAB function to compute a minimum phase FIR filter. The filter so designed equalizes the magnitude of the signal while (hopefully) leaving the phase unaltered. The algorithm, as described by the author of </w:t>
-      </w:r>
-      <w:proofErr w:type="spellStart"/>
-      <w:r>
-        <w:t>invfreqz</w:t>
-      </w:r>
-      <w:proofErr w:type="spellEnd"/>
-      <w:r>
-        <w:t>, Julius O. Smith at Stanford’s CCRMA, is:</w:t>
+      <w:r>
+        <w:t xml:space="preserve"> MATLAB function to compute a minimum phase FIR filter. The filter so designed equalizes the magnitude of the signal while (hopefully) leaving the phase unaltered. The algorithm, as described by the author of invfreqz, Julius O. Smith at Stanford’s CCRMA, is:</w:t>
       </w:r>
     </w:p>
     <w:p>
@@ -419,15 +384,7 @@
         <w:ind w:left="720"/>
       </w:pPr>
       <w:r>
-        <w:t xml:space="preserve">2. Perform an inverse FFT of log(S) to obtain the real </w:t>
-      </w:r>
-      <w:proofErr w:type="spellStart"/>
-      <w:r>
-        <w:t>cepstrum</w:t>
-      </w:r>
-      <w:proofErr w:type="spellEnd"/>
-      <w:r>
-        <w:t xml:space="preserve"> of s, denoted by c(n).</w:t>
+        <w:t>2. Perform an inverse FFT of log(S) to obtain the real cepstrum of s, denoted by c(n).</w:t>
       </w:r>
     </w:p>
     <w:p>
@@ -435,15 +392,7 @@
         <w:ind w:left="720"/>
       </w:pPr>
       <w:r>
-        <w:t xml:space="preserve">3. Fold the </w:t>
-      </w:r>
-      <w:proofErr w:type="spellStart"/>
-      <w:r>
-        <w:t>noncausal</w:t>
-      </w:r>
-      <w:proofErr w:type="spellEnd"/>
-      <w:r>
-        <w:t xml:space="preserve"> portion of c(n) onto its causal portion. </w:t>
+        <w:t xml:space="preserve">3. Fold the noncausal portion of c(n) onto its causal portion. </w:t>
       </w:r>
     </w:p>
     <w:p>
@@ -451,15 +400,7 @@
         <w:ind w:left="720"/>
       </w:pPr>
       <w:r>
-        <w:t xml:space="preserve">4. Perform a forward FFT, followed by exponentiation to obtain the minimum phase frequency response Sm(k), where now </w:t>
-      </w:r>
-      <w:proofErr w:type="spellStart"/>
-      <w:r>
-        <w:t>sm</w:t>
-      </w:r>
-      <w:proofErr w:type="spellEnd"/>
-      <w:r>
-        <w:t>(n) is causal, and |Sm(k)|=S(k).”</w:t>
+        <w:t>4. Perform a forward FFT, followed by exponentiation to obtain the minimum phase frequency response Sm(k), where now sm(n) is causal, and |Sm(k)|=S(k).”</w:t>
       </w:r>
       <w:r>
         <w:rPr>
@@ -494,14 +435,9 @@
       <w:pPr>
         <w:pStyle w:val="Heading1"/>
       </w:pPr>
-      <w:proofErr w:type="spellStart"/>
       <w:r>
         <w:lastRenderedPageBreak/>
-        <w:t>EqualizIR</w:t>
-      </w:r>
-      <w:proofErr w:type="spellEnd"/>
-      <w:r>
-        <w:t xml:space="preserve"> in Use</w:t>
+        <w:t>EqualizIR in Use</w:t>
       </w:r>
     </w:p>
     <w:p>
@@ -514,23 +450,7 @@
     </w:p>
     <w:p>
       <w:r>
-        <w:t xml:space="preserve">Launch the </w:t>
-      </w:r>
-      <w:proofErr w:type="spellStart"/>
-      <w:r>
-        <w:t>EqualizIR</w:t>
-      </w:r>
-      <w:proofErr w:type="spellEnd"/>
-      <w:r>
-        <w:t xml:space="preserve"> application by navigating to the </w:t>
-      </w:r>
-      <w:proofErr w:type="spellStart"/>
-      <w:r>
-        <w:t>EqualizIR</w:t>
-      </w:r>
-      <w:proofErr w:type="spellEnd"/>
-      <w:r>
-        <w:t xml:space="preserve"> directory and entering:</w:t>
+        <w:t>Launch the EqualizIR application by navigating to the EqualizIR directory and entering:</w:t>
       </w:r>
     </w:p>
     <w:p>
@@ -538,25 +458,12 @@
         <w:pStyle w:val="Code"/>
       </w:pPr>
       <w:r>
-        <w:t xml:space="preserve">&gt;&gt; </w:t>
-      </w:r>
-      <w:proofErr w:type="spellStart"/>
-      <w:r>
-        <w:t>EqualizIR</w:t>
-      </w:r>
-      <w:proofErr w:type="spellEnd"/>
-    </w:p>
-    <w:p>
-      <w:r>
-        <w:t xml:space="preserve">You should then see the </w:t>
-      </w:r>
-      <w:proofErr w:type="spellStart"/>
-      <w:r>
-        <w:t>EqualizIR</w:t>
-      </w:r>
-      <w:proofErr w:type="spellEnd"/>
-      <w:r>
-        <w:t xml:space="preserve"> application window:</w:t>
+        <w:t>&gt;&gt; EqualizIR</w:t>
+      </w:r>
+    </w:p>
+    <w:p>
+      <w:r>
+        <w:t>You should then see the EqualizIR application window:</w:t>
       </w:r>
     </w:p>
     <w:p>
@@ -637,20 +544,7 @@
     </w:p>
     <w:p>
       <w:r>
-        <w:t xml:space="preserve">The first thing to do is load your calibration data. Click on the “Load Calibration” menu and you’ll be asked to select </w:t>
-      </w:r>
-      <w:proofErr w:type="gramStart"/>
-      <w:r>
-        <w:t>a .</w:t>
-      </w:r>
-      <w:proofErr w:type="spellStart"/>
-      <w:r>
-        <w:t>cal</w:t>
-      </w:r>
-      <w:proofErr w:type="spellEnd"/>
-      <w:proofErr w:type="gramEnd"/>
-      <w:r>
-        <w:t xml:space="preserve"> file. Locate your file and open it.</w:t>
+        <w:t>The first thing to do is load your calibration data. Click on the “Load Calibration” menu and you’ll be asked to select a .cal file. Locate your file and open it.</w:t>
       </w:r>
     </w:p>
     <w:p>
@@ -822,13 +716,8 @@
         <w:pStyle w:val="NoSpacing"/>
         <w:ind w:left="720"/>
       </w:pPr>
-      <w:proofErr w:type="spellStart"/>
-      <w:r>
-        <w:t>Savitsky-Golay</w:t>
-      </w:r>
-      <w:proofErr w:type="spellEnd"/>
-      <w:r>
-        <w:t xml:space="preserve"> filter (default)</w:t>
+      <w:r>
+        <w:t>Savitsky-Golay filter (default)</w:t>
       </w:r>
     </w:p>
     <w:p>
@@ -959,13 +848,7 @@
         </w:numPr>
       </w:pPr>
       <w:r>
-        <w:t>finds midpoint between max and min SPL and attenuates or boosts magnitudes to this level –OR</w:t>
-      </w:r>
-      <w:r>
-        <w:t>–</w:t>
-      </w:r>
-      <w:r>
-        <w:t xml:space="preserve"> uses target level*</w:t>
+        <w:t>finds midpoint between max and min SPL and attenuates or boosts magnitudes to this level –OR– uses target level*</w:t>
       </w:r>
     </w:p>
     <w:p>
@@ -976,11 +859,9 @@
           <w:numId w:val="4"/>
         </w:numPr>
       </w:pPr>
-      <w:proofErr w:type="spellStart"/>
       <w:r>
         <w:t>atten</w:t>
       </w:r>
-      <w:proofErr w:type="spellEnd"/>
       <w:r>
         <w:t xml:space="preserve"> </w:t>
       </w:r>
@@ -1300,15 +1181,7 @@
         <w:pStyle w:val="Heading3"/>
       </w:pPr>
       <w:r>
-        <w:t xml:space="preserve">Impulse response and </w:t>
-      </w:r>
-      <w:proofErr w:type="gramStart"/>
-      <w:r>
-        <w:t>FFT  Length</w:t>
-      </w:r>
-      <w:proofErr w:type="gramEnd"/>
-      <w:r>
-        <w:t xml:space="preserve"> (NFFT):</w:t>
+        <w:t>Impulse response and FFT  Length (NFFT):</w:t>
       </w:r>
     </w:p>
     <w:p>
@@ -1496,15 +1369,7 @@
         <w:t>red</w:t>
       </w:r>
       <w:r>
-        <w:t xml:space="preserve">. The goodness-of-fit is calculated as the mean-squared-error (MSE) between the two curves and is shown in the lower left corner (“Mean </w:t>
-      </w:r>
-      <w:proofErr w:type="spellStart"/>
-      <w:r>
-        <w:t>Sq</w:t>
-      </w:r>
-      <w:proofErr w:type="spellEnd"/>
-      <w:r>
-        <w:t xml:space="preserve"> Err”). Lower MSE is better – if the MSE is unacceptably high, try (1) increasing the number of zeros and/or poles, (2) increase the filter length (NFFT).</w:t>
+        <w:t>. The goodness-of-fit is calculated as the mean-squared-error (MSE) between the two curves and is shown in the lower left corner (“Mean Sq Err”). Lower MSE is better – if the MSE is unacceptably high, try (1) increasing the number of zeros and/or poles, (2) increase the filter length (NFFT).</w:t>
       </w:r>
     </w:p>
     <w:p>
@@ -1601,15 +1466,7 @@
     </w:p>
     <w:p>
       <w:r>
-        <w:t xml:space="preserve">To better see the effects of interpolation and extrapolation, the desired and fit responses are shown here on a </w:t>
-      </w:r>
-      <w:proofErr w:type="spellStart"/>
-      <w:r>
-        <w:t>semilog</w:t>
-      </w:r>
-      <w:proofErr w:type="spellEnd"/>
-      <w:r>
-        <w:t xml:space="preserve"> x-axis plot:</w:t>
+        <w:t>To better see the effects of interpolation and extrapolation, the desired and fit responses are shown here on a semilog x-axis plot:</w:t>
       </w:r>
     </w:p>
     <w:p>
@@ -1879,15 +1736,7 @@
     </w:p>
     <w:p>
       <w:r>
-        <w:t>After selection of your file, the program will ask where to save the equalized file (and append ‘_</w:t>
-      </w:r>
-      <w:proofErr w:type="spellStart"/>
-      <w:r>
-        <w:t>eq</w:t>
-      </w:r>
-      <w:proofErr w:type="spellEnd"/>
-      <w:r>
-        <w:t>’ to the filename by default).</w:t>
+        <w:t>After selection of your file, the program will ask where to save the equalized file (and append ‘_eq’ to the filename by default).</w:t>
       </w:r>
     </w:p>
     <w:p>
@@ -1900,15 +1749,7 @@
     </w:p>
     <w:p>
       <w:r>
-        <w:t xml:space="preserve">For long duration stimuli, this is best done using another program such as </w:t>
-      </w:r>
-      <w:proofErr w:type="spellStart"/>
-      <w:r>
-        <w:t>Avisoft</w:t>
-      </w:r>
-      <w:proofErr w:type="spellEnd"/>
-      <w:r>
-        <w:t>. Play your stimulus through the system, record the response, and examine the spectrogram to see if anything inappropriate has been done to the stimulus.</w:t>
+        <w:t>For long duration stimuli, this is best done using another program such as Avisoft. Play your stimulus through the system, record the response, and examine the spectrogram to see if anything inappropriate has been done to the stimulus.</w:t>
       </w:r>
     </w:p>
     <w:p>
@@ -1921,20 +1762,7 @@
     </w:p>
     <w:p>
       <w:r>
-        <w:t xml:space="preserve">A program similar to </w:t>
-      </w:r>
-      <w:proofErr w:type="spellStart"/>
-      <w:r>
-        <w:t>FlatWav</w:t>
-      </w:r>
-      <w:proofErr w:type="spellEnd"/>
-      <w:r>
-        <w:t xml:space="preserve"> will allow measurement o</w:t>
-      </w:r>
-      <w:bookmarkStart w:id="0" w:name="_GoBack"/>
-      <w:bookmarkEnd w:id="0"/>
-      <w:r>
-        <w:t>f output levels using a calibration microphone</w:t>
+        <w:t>A program similar to FlatWav will allow measurement of output levels using a calibration microphone</w:t>
       </w:r>
     </w:p>
     <w:sectPr>
@@ -2048,7 +1876,7 @@
         <w:rStyle w:val="PageNumber"/>
         <w:noProof/>
       </w:rPr>
-      <w:t>10</w:t>
+      <w:t>2</w:t>
     </w:r>
     <w:r>
       <w:rPr>
@@ -2147,13 +1975,8 @@
     <w:pPr>
       <w:pStyle w:val="Header"/>
     </w:pPr>
-    <w:proofErr w:type="spellStart"/>
     <w:r>
-      <w:t>EqualizIR</w:t>
-    </w:r>
-    <w:proofErr w:type="spellEnd"/>
-    <w:r>
-      <w:t xml:space="preserve"> Manual</w:t>
+      <w:t>EqualizIR Manual</w:t>
     </w:r>
   </w:p>
   <w:p>
@@ -3175,6 +2998,7 @@
   <w:style w:type="character" w:default="1" w:styleId="DefaultParagraphFont">
     <w:name w:val="Default Paragraph Font"/>
     <w:uiPriority w:val="1"/>
+    <w:semiHidden/>
     <w:unhideWhenUsed/>
   </w:style>
   <w:style w:type="table" w:default="1" w:styleId="TableNormal">

</xml_diff>